<commit_message>
Add Samuel Kraut task to word file
</commit_message>
<xml_diff>
--- a/Aufgabenverteilung.docx
+++ b/Aufgabenverteilung.docx
@@ -4,7 +4,7 @@
   <w:body>
     <w:tbl>
       <w:tblPr>
-        <w:tblStyle w:val="Tabellenraster"/>
+        <w:tblStyle w:val="TableGrid"/>
         <w:tblW w:w="14570" w:type="dxa"/>
         <w:tblLook w:val="04A0" w:firstRow="1" w:lastRow="0" w:firstColumn="1" w:lastColumn="0" w:noHBand="0" w:noVBand="1"/>
       </w:tblPr>
@@ -104,19 +104,21 @@
           </w:tcPr>
           <w:p>
             <w:pPr>
-              <w:pStyle w:val="Listenabsatz"/>
+              <w:pStyle w:val="ListParagraph"/>
               <w:numPr>
                 <w:ilvl w:val="0"/>
                 <w:numId w:val="1"/>
               </w:numPr>
             </w:pPr>
+            <w:proofErr w:type="spellStart"/>
             <w:r>
               <w:t>Livestreamseite</w:t>
             </w:r>
-          </w:p>
-          <w:p>
-            <w:pPr>
-              <w:pStyle w:val="Listenabsatz"/>
+            <w:proofErr w:type="spellEnd"/>
+          </w:p>
+          <w:p>
+            <w:pPr>
+              <w:pStyle w:val="ListParagraph"/>
               <w:numPr>
                 <w:ilvl w:val="0"/>
                 <w:numId w:val="1"/>
@@ -133,7 +135,7 @@
           </w:tcPr>
           <w:p>
             <w:pPr>
-              <w:pStyle w:val="Listenabsatz"/>
+              <w:pStyle w:val="ListParagraph"/>
               <w:numPr>
                 <w:ilvl w:val="0"/>
                 <w:numId w:val="1"/>
@@ -143,19 +145,32 @@
               <w:t>webcam.html</w:t>
             </w:r>
             <w:r>
-              <w:t>.html/*.js</w:t>
-            </w:r>
-          </w:p>
-          <w:p>
-            <w:pPr>
-              <w:pStyle w:val="Listenabsatz"/>
+              <w:t>.html/*.</w:t>
+            </w:r>
+            <w:proofErr w:type="spellStart"/>
+            <w:r>
+              <w:t>js</w:t>
+            </w:r>
+            <w:proofErr w:type="spellEnd"/>
+          </w:p>
+          <w:p>
+            <w:pPr>
+              <w:pStyle w:val="ListParagraph"/>
               <w:numPr>
                 <w:ilvl w:val="0"/>
                 <w:numId w:val="1"/>
               </w:numPr>
             </w:pPr>
             <w:r>
-              <w:t>/images/Icons/</w:t>
+              <w:t>/</w:t>
+            </w:r>
+            <w:proofErr w:type="spellStart"/>
+            <w:r>
+              <w:t>images</w:t>
+            </w:r>
+            <w:proofErr w:type="spellEnd"/>
+            <w:r>
+              <w:t>/Icons/</w:t>
             </w:r>
           </w:p>
         </w:tc>
@@ -170,8 +185,13 @@
           </w:tcPr>
           <w:p>
             <w:r>
-              <w:t>Jeremias Stenzenberger</w:t>
-            </w:r>
+              <w:t xml:space="preserve">Jeremias </w:t>
+            </w:r>
+            <w:proofErr w:type="spellStart"/>
+            <w:r>
+              <w:t>Stenzenberger</w:t>
+            </w:r>
+            <w:proofErr w:type="spellEnd"/>
           </w:p>
         </w:tc>
         <w:tc>
@@ -205,13 +225,140 @@
           <w:tcPr>
             <w:tcW w:w="4857" w:type="dxa"/>
           </w:tcPr>
-          <w:p/>
+          <w:p>
+            <w:pPr>
+              <w:pStyle w:val="ListParagraph"/>
+              <w:numPr>
+                <w:ilvl w:val="0"/>
+                <w:numId w:val="2"/>
+              </w:numPr>
+            </w:pPr>
+            <w:proofErr w:type="spellStart"/>
+            <w:r>
+              <w:t>Wetterkartes</w:t>
+            </w:r>
+            <w:proofErr w:type="spellEnd"/>
+          </w:p>
+          <w:p>
+            <w:pPr>
+              <w:pStyle w:val="ListParagraph"/>
+              <w:numPr>
+                <w:ilvl w:val="0"/>
+                <w:numId w:val="2"/>
+              </w:numPr>
+            </w:pPr>
+            <w:proofErr w:type="spellStart"/>
+            <w:r>
+              <w:t>Footer</w:t>
+            </w:r>
+            <w:proofErr w:type="spellEnd"/>
+          </w:p>
         </w:tc>
         <w:tc>
           <w:tcPr>
             <w:tcW w:w="4857" w:type="dxa"/>
           </w:tcPr>
-          <w:p/>
+          <w:p>
+            <w:pPr>
+              <w:pStyle w:val="ListParagraph"/>
+              <w:numPr>
+                <w:ilvl w:val="0"/>
+                <w:numId w:val="2"/>
+              </w:numPr>
+            </w:pPr>
+            <w:r>
+              <w:t>w</w:t>
+            </w:r>
+            <w:r>
+              <w:t>eathermap.html</w:t>
+            </w:r>
+          </w:p>
+          <w:p>
+            <w:pPr>
+              <w:pStyle w:val="ListParagraph"/>
+              <w:numPr>
+                <w:ilvl w:val="0"/>
+                <w:numId w:val="2"/>
+              </w:numPr>
+            </w:pPr>
+            <w:r>
+              <w:t>c</w:t>
+            </w:r>
+            <w:r>
+              <w:t>ountrymap.js</w:t>
+            </w:r>
+          </w:p>
+          <w:p>
+            <w:pPr>
+              <w:pStyle w:val="ListParagraph"/>
+              <w:numPr>
+                <w:ilvl w:val="0"/>
+                <w:numId w:val="2"/>
+              </w:numPr>
+            </w:pPr>
+            <w:r>
+              <w:t>p</w:t>
+            </w:r>
+            <w:r>
+              <w:t>apdata.js</w:t>
+            </w:r>
+          </w:p>
+          <w:p>
+            <w:pPr>
+              <w:pStyle w:val="ListParagraph"/>
+              <w:numPr>
+                <w:ilvl w:val="0"/>
+                <w:numId w:val="2"/>
+              </w:numPr>
+            </w:pPr>
+            <w:r>
+              <w:t>w</w:t>
+            </w:r>
+            <w:r>
+              <w:t>eathermap.js</w:t>
+            </w:r>
+          </w:p>
+          <w:p>
+            <w:pPr>
+              <w:pStyle w:val="ListParagraph"/>
+              <w:numPr>
+                <w:ilvl w:val="0"/>
+                <w:numId w:val="2"/>
+              </w:numPr>
+            </w:pPr>
+            <w:proofErr w:type="spellStart"/>
+            <w:r>
+              <w:t>c</w:t>
+            </w:r>
+            <w:r>
+              <w:t>oordinatesGermanStates.json</w:t>
+            </w:r>
+            <w:proofErr w:type="spellEnd"/>
+          </w:p>
+          <w:p>
+            <w:pPr>
+              <w:pStyle w:val="ListParagraph"/>
+              <w:numPr>
+                <w:ilvl w:val="0"/>
+                <w:numId w:val="2"/>
+              </w:numPr>
+            </w:pPr>
+            <w:proofErr w:type="spellStart"/>
+            <w:r>
+              <w:t>moon</w:t>
+            </w:r>
+            <w:proofErr w:type="spellEnd"/>
+            <w:r>
+              <w:t>-phase-</w:t>
+            </w:r>
+            <w:proofErr w:type="spellStart"/>
+            <w:proofErr w:type="gramStart"/>
+            <w:r>
+              <w:t>translation.json</w:t>
+            </w:r>
+            <w:proofErr w:type="spellEnd"/>
+            <w:proofErr w:type="gramEnd"/>
+          </w:p>
         </w:tc>
       </w:tr>
       <w:tr>
@@ -261,7 +408,7 @@
           </w:tcPr>
           <w:p>
             <w:pPr>
-              <w:pStyle w:val="Listenabsatz"/>
+              <w:pStyle w:val="ListParagraph"/>
               <w:numPr>
                 <w:ilvl w:val="0"/>
                 <w:numId w:val="1"/>
@@ -273,7 +420,7 @@
           </w:p>
           <w:p>
             <w:pPr>
-              <w:pStyle w:val="Listenabsatz"/>
+              <w:pStyle w:val="ListParagraph"/>
               <w:numPr>
                 <w:ilvl w:val="0"/>
                 <w:numId w:val="1"/>
@@ -285,18 +432,20 @@
           </w:p>
           <w:p>
             <w:pPr>
-              <w:pStyle w:val="Listenabsatz"/>
+              <w:pStyle w:val="ListParagraph"/>
               <w:numPr>
                 <w:ilvl w:val="0"/>
                 <w:numId w:val="1"/>
               </w:numPr>
             </w:pPr>
+            <w:proofErr w:type="spellStart"/>
             <w:r>
               <w:t>Searchbar</w:t>
             </w:r>
             <w:r>
               <w:t>-Autocompletion</w:t>
             </w:r>
+            <w:proofErr w:type="spellEnd"/>
           </w:p>
         </w:tc>
         <w:tc>
@@ -305,19 +454,32 @@
           </w:tcPr>
           <w:p>
             <w:pPr>
-              <w:pStyle w:val="Listenabsatz"/>
+              <w:pStyle w:val="ListParagraph"/>
               <w:numPr>
                 <w:ilvl w:val="0"/>
                 <w:numId w:val="1"/>
               </w:numPr>
             </w:pPr>
             <w:r>
-              <w:t>index.html/*.css/*.js</w:t>
-            </w:r>
-          </w:p>
-          <w:p>
-            <w:pPr>
-              <w:pStyle w:val="Listenabsatz"/>
+              <w:t>index.html/*.</w:t>
+            </w:r>
+            <w:proofErr w:type="spellStart"/>
+            <w:r>
+              <w:t>css</w:t>
+            </w:r>
+            <w:proofErr w:type="spellEnd"/>
+            <w:r>
+              <w:t>/*.</w:t>
+            </w:r>
+            <w:proofErr w:type="spellStart"/>
+            <w:r>
+              <w:t>js</w:t>
+            </w:r>
+            <w:proofErr w:type="spellEnd"/>
+          </w:p>
+          <w:p>
+            <w:pPr>
+              <w:pStyle w:val="ListParagraph"/>
               <w:numPr>
                 <w:ilvl w:val="0"/>
                 <w:numId w:val="1"/>
@@ -329,7 +491,7 @@
           </w:p>
           <w:p>
             <w:pPr>
-              <w:pStyle w:val="Listenabsatz"/>
+              <w:pStyle w:val="ListParagraph"/>
               <w:numPr>
                 <w:ilvl w:val="0"/>
                 <w:numId w:val="1"/>
@@ -467,8 +629,123 @@
       </w:rPr>
     </w:lvl>
   </w:abstractNum>
+  <w:abstractNum w:abstractNumId="1" w15:restartNumberingAfterBreak="0">
+    <w:nsid w:val="5AFC3FF4"/>
+    <w:multiLevelType w:val="hybridMultilevel"/>
+    <w:tmpl w:val="912A9964"/>
+    <w:lvl w:ilvl="0" w:tplc="03D2E482">
+      <w:numFmt w:val="bullet"/>
+      <w:lvlText w:val="-"/>
+      <w:lvlJc w:val="left"/>
+      <w:pPr>
+        <w:ind w:left="720" w:hanging="360"/>
+      </w:pPr>
+      <w:rPr>
+        <w:rFonts w:ascii="Calibri" w:eastAsiaTheme="minorHAnsi" w:hAnsi="Calibri" w:cs="Calibri" w:hint="default"/>
+      </w:rPr>
+    </w:lvl>
+    <w:lvl w:ilvl="1" w:tplc="04090003" w:tentative="1">
+      <w:start w:val="1"/>
+      <w:numFmt w:val="bullet"/>
+      <w:lvlText w:val="o"/>
+      <w:lvlJc w:val="left"/>
+      <w:pPr>
+        <w:ind w:left="1440" w:hanging="360"/>
+      </w:pPr>
+      <w:rPr>
+        <w:rFonts w:ascii="Courier New" w:hAnsi="Courier New" w:cs="Courier New" w:hint="default"/>
+      </w:rPr>
+    </w:lvl>
+    <w:lvl w:ilvl="2" w:tplc="04090005" w:tentative="1">
+      <w:start w:val="1"/>
+      <w:numFmt w:val="bullet"/>
+      <w:lvlText w:val=""/>
+      <w:lvlJc w:val="left"/>
+      <w:pPr>
+        <w:ind w:left="2160" w:hanging="360"/>
+      </w:pPr>
+      <w:rPr>
+        <w:rFonts w:ascii="Wingdings" w:hAnsi="Wingdings" w:hint="default"/>
+      </w:rPr>
+    </w:lvl>
+    <w:lvl w:ilvl="3" w:tplc="04090001" w:tentative="1">
+      <w:start w:val="1"/>
+      <w:numFmt w:val="bullet"/>
+      <w:lvlText w:val=""/>
+      <w:lvlJc w:val="left"/>
+      <w:pPr>
+        <w:ind w:left="2880" w:hanging="360"/>
+      </w:pPr>
+      <w:rPr>
+        <w:rFonts w:ascii="Symbol" w:hAnsi="Symbol" w:hint="default"/>
+      </w:rPr>
+    </w:lvl>
+    <w:lvl w:ilvl="4" w:tplc="04090003" w:tentative="1">
+      <w:start w:val="1"/>
+      <w:numFmt w:val="bullet"/>
+      <w:lvlText w:val="o"/>
+      <w:lvlJc w:val="left"/>
+      <w:pPr>
+        <w:ind w:left="3600" w:hanging="360"/>
+      </w:pPr>
+      <w:rPr>
+        <w:rFonts w:ascii="Courier New" w:hAnsi="Courier New" w:cs="Courier New" w:hint="default"/>
+      </w:rPr>
+    </w:lvl>
+    <w:lvl w:ilvl="5" w:tplc="04090005" w:tentative="1">
+      <w:start w:val="1"/>
+      <w:numFmt w:val="bullet"/>
+      <w:lvlText w:val=""/>
+      <w:lvlJc w:val="left"/>
+      <w:pPr>
+        <w:ind w:left="4320" w:hanging="360"/>
+      </w:pPr>
+      <w:rPr>
+        <w:rFonts w:ascii="Wingdings" w:hAnsi="Wingdings" w:hint="default"/>
+      </w:rPr>
+    </w:lvl>
+    <w:lvl w:ilvl="6" w:tplc="04090001" w:tentative="1">
+      <w:start w:val="1"/>
+      <w:numFmt w:val="bullet"/>
+      <w:lvlText w:val=""/>
+      <w:lvlJc w:val="left"/>
+      <w:pPr>
+        <w:ind w:left="5040" w:hanging="360"/>
+      </w:pPr>
+      <w:rPr>
+        <w:rFonts w:ascii="Symbol" w:hAnsi="Symbol" w:hint="default"/>
+      </w:rPr>
+    </w:lvl>
+    <w:lvl w:ilvl="7" w:tplc="04090003" w:tentative="1">
+      <w:start w:val="1"/>
+      <w:numFmt w:val="bullet"/>
+      <w:lvlText w:val="o"/>
+      <w:lvlJc w:val="left"/>
+      <w:pPr>
+        <w:ind w:left="5760" w:hanging="360"/>
+      </w:pPr>
+      <w:rPr>
+        <w:rFonts w:ascii="Courier New" w:hAnsi="Courier New" w:cs="Courier New" w:hint="default"/>
+      </w:rPr>
+    </w:lvl>
+    <w:lvl w:ilvl="8" w:tplc="04090005" w:tentative="1">
+      <w:start w:val="1"/>
+      <w:numFmt w:val="bullet"/>
+      <w:lvlText w:val=""/>
+      <w:lvlJc w:val="left"/>
+      <w:pPr>
+        <w:ind w:left="6480" w:hanging="360"/>
+      </w:pPr>
+      <w:rPr>
+        <w:rFonts w:ascii="Wingdings" w:hAnsi="Wingdings" w:hint="default"/>
+      </w:rPr>
+    </w:lvl>
+  </w:abstractNum>
   <w:num w:numId="1">
     <w:abstractNumId w:val="0"/>
+  </w:num>
+  <w:num w:numId="2">
+    <w:abstractNumId w:val="1"/>
   </w:num>
 </w:numbering>
 </file>
@@ -864,18 +1141,18 @@
     <w:lsdException w:name="Unresolved Mention" w:semiHidden="1" w:unhideWhenUsed="1"/>
     <w:lsdException w:name="Smart Link" w:semiHidden="1" w:unhideWhenUsed="1"/>
   </w:latentStyles>
-  <w:style w:type="paragraph" w:default="1" w:styleId="Standard">
+  <w:style w:type="paragraph" w:default="1" w:styleId="Normal">
     <w:name w:val="Normal"/>
     <w:qFormat/>
     <w:rsid w:val="00832A0F"/>
   </w:style>
-  <w:style w:type="character" w:default="1" w:styleId="Absatz-Standardschriftart">
+  <w:style w:type="character" w:default="1" w:styleId="DefaultParagraphFont">
     <w:name w:val="Default Paragraph Font"/>
     <w:uiPriority w:val="1"/>
     <w:semiHidden/>
     <w:unhideWhenUsed/>
   </w:style>
-  <w:style w:type="table" w:default="1" w:styleId="NormaleTabelle">
+  <w:style w:type="table" w:default="1" w:styleId="TableNormal">
     <w:name w:val="Normal Table"/>
     <w:uiPriority w:val="99"/>
     <w:semiHidden/>
@@ -890,15 +1167,15 @@
       </w:tblCellMar>
     </w:tblPr>
   </w:style>
-  <w:style w:type="numbering" w:default="1" w:styleId="KeineListe">
+  <w:style w:type="numbering" w:default="1" w:styleId="NoList">
     <w:name w:val="No List"/>
     <w:uiPriority w:val="99"/>
     <w:semiHidden/>
     <w:unhideWhenUsed/>
   </w:style>
-  <w:style w:type="table" w:styleId="Tabellenraster">
+  <w:style w:type="table" w:styleId="TableGrid">
     <w:name w:val="Table Grid"/>
-    <w:basedOn w:val="NormaleTabelle"/>
+    <w:basedOn w:val="TableNormal"/>
     <w:uiPriority w:val="39"/>
     <w:rsid w:val="00FA002B"/>
     <w:tblPr>
@@ -912,9 +1189,9 @@
       </w:tblBorders>
     </w:tblPr>
   </w:style>
-  <w:style w:type="paragraph" w:styleId="Listenabsatz">
+  <w:style w:type="paragraph" w:styleId="ListParagraph">
     <w:name w:val="List Paragraph"/>
-    <w:basedOn w:val="Standard"/>
+    <w:basedOn w:val="Normal"/>
     <w:uiPriority w:val="34"/>
     <w:qFormat/>
     <w:rsid w:val="00FA002B"/>

</xml_diff>